<commit_message>
Realización del documento de requisitos del estudiante 2 y el documento de planificación y el progreso del sprint 2
</commit_message>
<xml_diff>
--- a/reports/student2/02 - Requirements - Student #2.docx
+++ b/reports/student2/02 - Requirements - Student #2.docx
@@ -1159,7 +1159,13 @@
         </w:sdtPr>
         <w:sdtContent>
           <w:r>
-            <w:t xml:space="preserve">    </w:t>
+            <w:t xml:space="preserve"> </w:t>
+          </w:r>
+          <w:r>
+            <w:t xml:space="preserve"> X</w:t>
+          </w:r>
+          <w:r>
+            <w:t xml:space="preserve">   </w:t>
           </w:r>
         </w:sdtContent>
       </w:sdt>
@@ -1408,7 +1414,13 @@
         </w:sdtPr>
         <w:sdtContent>
           <w:r>
-            <w:t xml:space="preserve">    </w:t>
+            <w:t xml:space="preserve"> </w:t>
+          </w:r>
+          <w:r>
+            <w:t xml:space="preserve"> X</w:t>
+          </w:r>
+          <w:r>
+            <w:t xml:space="preserve">   </w:t>
           </w:r>
         </w:sdtContent>
       </w:sdt>
@@ -1624,7 +1636,13 @@
         </w:sdtPr>
         <w:sdtContent>
           <w:r>
-            <w:t xml:space="preserve">    </w:t>
+            <w:t xml:space="preserve"> </w:t>
+          </w:r>
+          <w:r>
+            <w:t xml:space="preserve"> X</w:t>
+          </w:r>
+          <w:r>
+            <w:t xml:space="preserve">   </w:t>
           </w:r>
         </w:sdtContent>
       </w:sdt>
@@ -1841,7 +1859,16 @@
         </w:sdtPr>
         <w:sdtContent>
           <w:r>
-            <w:t xml:space="preserve">    </w:t>
+            <w:t xml:space="preserve"> </w:t>
+          </w:r>
+          <w:r>
+            <w:t xml:space="preserve"> </w:t>
+          </w:r>
+          <w:r>
+            <w:t>X</w:t>
+          </w:r>
+          <w:r>
+            <w:t xml:space="preserve">  </w:t>
           </w:r>
         </w:sdtContent>
       </w:sdt>
@@ -1892,7 +1919,13 @@
         </w:sdtPr>
         <w:sdtContent>
           <w:r>
-            <w:t xml:space="preserve">    </w:t>
+            <w:t xml:space="preserve"> </w:t>
+          </w:r>
+          <w:r>
+            <w:t xml:space="preserve"> X</w:t>
+          </w:r>
+          <w:r>
+            <w:t xml:space="preserve">   </w:t>
           </w:r>
         </w:sdtContent>
       </w:sdt>
@@ -3287,7 +3320,31 @@
             <w:rPr>
               <w:lang w:val="en-US"/>
             </w:rPr>
-            <w:t xml:space="preserve">    </w:t>
+            <w:t xml:space="preserve">  </w:t>
+          </w:r>
+          <w:r>
+            <w:rPr>
+              <w:lang w:val="en-US"/>
+            </w:rPr>
+            <w:t>X</w:t>
+          </w:r>
+          <w:r>
+            <w:rPr>
+              <w:lang w:val="en-US"/>
+            </w:rPr>
+            <w:t xml:space="preserve"> </w:t>
+          </w:r>
+          <w:r>
+            <w:rPr>
+              <w:lang w:val="en-US"/>
+            </w:rPr>
+            <w:t xml:space="preserve"> </w:t>
+          </w:r>
+          <w:r>
+            <w:rPr>
+              <w:lang w:val="en-US"/>
+            </w:rPr>
+            <w:t xml:space="preserve"> </w:t>
           </w:r>
         </w:sdtContent>
       </w:sdt>
@@ -3446,7 +3503,13 @@
         </w:sdtPr>
         <w:sdtContent>
           <w:r>
-            <w:t xml:space="preserve">    </w:t>
+            <w:t xml:space="preserve"> </w:t>
+          </w:r>
+          <w:r>
+            <w:t xml:space="preserve"> </w:t>
+          </w:r>
+          <w:r>
+            <w:t xml:space="preserve">   </w:t>
           </w:r>
         </w:sdtContent>
       </w:sdt>
@@ -4749,7 +4812,19 @@
             <w:rPr>
               <w:lang w:val="en-US"/>
             </w:rPr>
-            <w:t xml:space="preserve">    </w:t>
+            <w:t xml:space="preserve"> </w:t>
+          </w:r>
+          <w:r>
+            <w:rPr>
+              <w:lang w:val="en-US"/>
+            </w:rPr>
+            <w:t>X</w:t>
+          </w:r>
+          <w:r>
+            <w:rPr>
+              <w:lang w:val="en-US"/>
+            </w:rPr>
+            <w:t xml:space="preserve">  </w:t>
           </w:r>
         </w:sdtContent>
       </w:sdt>
@@ -4951,7 +5026,19 @@
             <w:rPr>
               <w:lang w:val="en-US"/>
             </w:rPr>
-            <w:t xml:space="preserve">    </w:t>
+            <w:t xml:space="preserve">  </w:t>
+          </w:r>
+          <w:r>
+            <w:rPr>
+              <w:lang w:val="en-US"/>
+            </w:rPr>
+            <w:t xml:space="preserve">X </w:t>
+          </w:r>
+          <w:r>
+            <w:rPr>
+              <w:lang w:val="en-US"/>
+            </w:rPr>
+            <w:t xml:space="preserve">  </w:t>
           </w:r>
         </w:sdtContent>
       </w:sdt>
@@ -9403,14 +9490,19 @@
   </w:compat>
   <w:rsids>
     <w:rsidRoot w:val="004D7778"/>
+    <w:rsid w:val="00000013"/>
+    <w:rsid w:val="000104BB"/>
+    <w:rsid w:val="00023233"/>
     <w:rsid w:val="00061CE8"/>
     <w:rsid w:val="000656B8"/>
     <w:rsid w:val="000B4661"/>
     <w:rsid w:val="0010552B"/>
+    <w:rsid w:val="00116BC7"/>
     <w:rsid w:val="001221F0"/>
     <w:rsid w:val="001622BB"/>
     <w:rsid w:val="001942D6"/>
     <w:rsid w:val="001B6EDE"/>
+    <w:rsid w:val="00233B60"/>
     <w:rsid w:val="002955BA"/>
     <w:rsid w:val="002B01EF"/>
     <w:rsid w:val="002C5B10"/>
@@ -9422,19 +9514,28 @@
     <w:rsid w:val="004B23B9"/>
     <w:rsid w:val="004D7778"/>
     <w:rsid w:val="0054309A"/>
+    <w:rsid w:val="00543EBB"/>
     <w:rsid w:val="005650B2"/>
+    <w:rsid w:val="005C67F6"/>
+    <w:rsid w:val="006056AD"/>
     <w:rsid w:val="00635F6F"/>
+    <w:rsid w:val="006A5FB6"/>
+    <w:rsid w:val="00740FFE"/>
     <w:rsid w:val="00791580"/>
     <w:rsid w:val="00794714"/>
     <w:rsid w:val="007A55FF"/>
     <w:rsid w:val="007C004C"/>
     <w:rsid w:val="007E6C7A"/>
+    <w:rsid w:val="007F5FB2"/>
+    <w:rsid w:val="00825D69"/>
+    <w:rsid w:val="00890DF2"/>
     <w:rsid w:val="008B1087"/>
     <w:rsid w:val="0093034B"/>
     <w:rsid w:val="00944E58"/>
     <w:rsid w:val="00953D97"/>
     <w:rsid w:val="00990B95"/>
     <w:rsid w:val="00A222AC"/>
+    <w:rsid w:val="00A309A5"/>
     <w:rsid w:val="00BC7967"/>
     <w:rsid w:val="00C12AB9"/>
     <w:rsid w:val="00C63AB0"/>

</xml_diff>

<commit_message>
Test report, test suites
</commit_message>
<xml_diff>
--- a/reports/student2/02 - Requirements - Student #2.docx
+++ b/reports/student2/02 - Requirements - Student #2.docx
@@ -2184,7 +2184,13 @@
         </w:sdtPr>
         <w:sdtContent>
           <w:r>
-            <w:t xml:space="preserve">    </w:t>
+            <w:t xml:space="preserve">  </w:t>
+          </w:r>
+          <w:r>
+            <w:t>x</w:t>
+          </w:r>
+          <w:r>
+            <w:t xml:space="preserve">  </w:t>
           </w:r>
         </w:sdtContent>
       </w:sdt>
@@ -2321,7 +2327,13 @@
         </w:sdtPr>
         <w:sdtContent>
           <w:r>
-            <w:t xml:space="preserve">    </w:t>
+            <w:t xml:space="preserve">  </w:t>
+          </w:r>
+          <w:r>
+            <w:t>x</w:t>
+          </w:r>
+          <w:r>
+            <w:t xml:space="preserve">  </w:t>
           </w:r>
         </w:sdtContent>
       </w:sdt>
@@ -2444,7 +2456,13 @@
         </w:sdtPr>
         <w:sdtContent>
           <w:r>
-            <w:t xml:space="preserve">    </w:t>
+            <w:t xml:space="preserve">  </w:t>
+          </w:r>
+          <w:r>
+            <w:t>x</w:t>
+          </w:r>
+          <w:r>
+            <w:t xml:space="preserve">  </w:t>
           </w:r>
         </w:sdtContent>
       </w:sdt>
@@ -2532,7 +2550,13 @@
         </w:sdtPr>
         <w:sdtContent>
           <w:r>
-            <w:t xml:space="preserve">    </w:t>
+            <w:t xml:space="preserve"> </w:t>
+          </w:r>
+          <w:r>
+            <w:t>X</w:t>
+          </w:r>
+          <w:r>
+            <w:t xml:space="preserve">   </w:t>
           </w:r>
         </w:sdtContent>
       </w:sdt>
@@ -2649,7 +2673,13 @@
         </w:sdtPr>
         <w:sdtContent>
           <w:r>
-            <w:t xml:space="preserve">    </w:t>
+            <w:t xml:space="preserve">  </w:t>
+          </w:r>
+          <w:r>
+            <w:t>X</w:t>
+          </w:r>
+          <w:r>
+            <w:t xml:space="preserve">  </w:t>
           </w:r>
         </w:sdtContent>
       </w:sdt>
@@ -2703,7 +2733,13 @@
         </w:sdtPr>
         <w:sdtContent>
           <w:r>
-            <w:t xml:space="preserve">    </w:t>
+            <w:t xml:space="preserve"> </w:t>
+          </w:r>
+          <w:r>
+            <w:t>X</w:t>
+          </w:r>
+          <w:r>
+            <w:t xml:space="preserve"> </w:t>
           </w:r>
         </w:sdtContent>
       </w:sdt>
@@ -2739,7 +2775,13 @@
         </w:sdtPr>
         <w:sdtContent>
           <w:r>
-            <w:t xml:space="preserve">    </w:t>
+            <w:t xml:space="preserve">  </w:t>
+          </w:r>
+          <w:r>
+            <w:t>X</w:t>
+          </w:r>
+          <w:r>
+            <w:t xml:space="preserve">  </w:t>
           </w:r>
         </w:sdtContent>
       </w:sdt>
@@ -9510,6 +9552,7 @@
     <w:rsid w:val="003936CA"/>
     <w:rsid w:val="004209F9"/>
     <w:rsid w:val="004802A8"/>
+    <w:rsid w:val="004922A0"/>
     <w:rsid w:val="004A43F4"/>
     <w:rsid w:val="004B23B9"/>
     <w:rsid w:val="004D7778"/>
@@ -9520,6 +9563,7 @@
     <w:rsid w:val="006056AD"/>
     <w:rsid w:val="00635F6F"/>
     <w:rsid w:val="006A5FB6"/>
+    <w:rsid w:val="00702EEB"/>
     <w:rsid w:val="00740FFE"/>
     <w:rsid w:val="00791580"/>
     <w:rsid w:val="00794714"/>
@@ -9530,12 +9574,14 @@
     <w:rsid w:val="00825D69"/>
     <w:rsid w:val="00890DF2"/>
     <w:rsid w:val="008B1087"/>
+    <w:rsid w:val="00925409"/>
     <w:rsid w:val="0093034B"/>
     <w:rsid w:val="00944E58"/>
     <w:rsid w:val="00953D97"/>
     <w:rsid w:val="00990B95"/>
     <w:rsid w:val="00A222AC"/>
     <w:rsid w:val="00A309A5"/>
+    <w:rsid w:val="00B94FE9"/>
     <w:rsid w:val="00BC7967"/>
     <w:rsid w:val="00C12AB9"/>
     <w:rsid w:val="00C63AB0"/>
@@ -9546,8 +9592,10 @@
     <w:rsid w:val="00DB6947"/>
     <w:rsid w:val="00DC72FB"/>
     <w:rsid w:val="00DD70FC"/>
+    <w:rsid w:val="00DF73E2"/>
     <w:rsid w:val="00E25325"/>
     <w:rsid w:val="00EA1B9C"/>
+    <w:rsid w:val="00EC1888"/>
     <w:rsid w:val="00ED34A4"/>
     <w:rsid w:val="00ED3D0C"/>
     <w:rsid w:val="00F06ED1"/>

</xml_diff>